<commit_message>
docs(commitment-agreements): reemplazo de acuerdo sin firmar
</commit_message>
<xml_diff>
--- a/commitment agreements/Commitment-Agreement-Adolfo-Borrego-Gonzalez.docx
+++ b/commitment agreements/Commitment-Agreement-Adolfo-Borrego-Gonzalez.docx
@@ -33,23 +33,15 @@
         <w:rPr>
           <w:b w:val="1"/>
           <w:bCs w:val="1"/>
-          <w:highlight w:val="yellow"/>
-          <w:rtl w:val="0"/>
-        </w:rPr>
-        <w:t xml:space="preserve">[Student Name]</w:t>
-      </w:r>
-      <w:r>
-        <w:rPr>
-          <w:highlight w:val="yellow"/>
-          <w:rtl w:val="0"/>
-        </w:rPr>
-        <w:t xml:space="preserve">,</w:t>
-      </w:r>
-      <w:r>
-        <w:rPr>
-          <w:rtl w:val="0"/>
-        </w:rPr>
-        <w:t xml:space="preserve"> upon joining the course </w:t>
+          <w:rtl w:val="0"/>
+        </w:rPr>
+        <w:t xml:space="preserve">Adolfo Borrego González</w:t>
+      </w:r>
+      <w:r>
+        <w:rPr>
+          <w:rtl w:val="0"/>
+        </w:rPr>
+        <w:t xml:space="preserve">, upon joining the course </w:t>
       </w:r>
       <w:r>
         <w:rPr>
@@ -312,7 +304,10 @@
     </w:p>
     <w:p>
       <w:pPr>
-        <w:rPr/>
+        <w:rPr>
+          <w:b w:val="1"/>
+          <w:bCs w:val="1"/>
+        </w:rPr>
       </w:pPr>
       <w:r>
         <w:rPr>
@@ -321,6 +316,53 @@
           <w:rtl w:val="0"/>
         </w:rPr>
         <w:t xml:space="preserve">Student Signature:</w:t>
+      </w:r>
+    </w:p>
+    <w:p>
+      <w:pPr>
+        <w:jc w:val="center"/>
+        <w:rPr>
+          <w:b w:val="1"/>
+          <w:bCs w:val="1"/>
+        </w:rPr>
+      </w:pPr>
+      <w:r>
+        <w:rPr>
+          <w:b w:val="1"/>
+          <w:bCs w:val="1"/>
+        </w:rPr>
+        <w:drawing>
+          <wp:inline distB="114300" distT="114300" distL="114300" distR="114300">
+            <wp:extent cx="3372803" cy="2052279"/>
+            <wp:effectExtent b="0" l="0" r="0" t="0"/>
+            <wp:docPr id="1" name="image1.png"/>
+            <a:graphic>
+              <a:graphicData uri="http://schemas.openxmlformats.org/drawingml/2006/picture">
+                <pic:pic>
+                  <pic:nvPicPr>
+                    <pic:cNvPr id="0" name="image1.png"/>
+                    <pic:cNvPicPr preferRelativeResize="0"/>
+                  </pic:nvPicPr>
+                  <pic:blipFill>
+                    <a:blip r:embed="rId7"/>
+                    <a:srcRect b="0" l="0" r="0" t="0"/>
+                    <a:stretch>
+                      <a:fillRect/>
+                    </a:stretch>
+                  </pic:blipFill>
+                  <pic:spPr>
+                    <a:xfrm>
+                      <a:off x="0" y="0"/>
+                      <a:ext cx="3372803" cy="2052279"/>
+                    </a:xfrm>
+                    <a:prstGeom prst="rect"/>
+                    <a:ln/>
+                  </pic:spPr>
+                </pic:pic>
+              </a:graphicData>
+            </a:graphic>
+          </wp:inline>
+        </w:drawing>
       </w:r>
       <w:r>
         <w:rPr>

</xml_diff>